<commit_message>
Add code review 12.15
</commit_message>
<xml_diff>
--- a/collection/CSI/Code Review.docx
+++ b/collection/CSI/Code Review.docx
@@ -7405,8 +7405,185 @@
         </w:rPr>
         <w:t>Refresh()之后调用Update()可以立即刷新，进行OnPatint，否则会进入消息队列，等待刷新。</w:t>
       </w:r>
+    </w:p>
+    <w:p>
+      <w:pPr>
+        <w:widowControl w:val="0"/>
+        <w:numPr>
+          <w:numId w:val="0"/>
+        </w:numPr>
+        <w:jc w:val="both"/>
+        <w:rPr>
+          <w:rFonts w:hint="eastAsia"/>
+          <w:lang w:val="en-US" w:eastAsia="zh-CN"/>
+        </w:rPr>
+      </w:pPr>
+    </w:p>
+    <w:p>
+      <w:pPr>
+        <w:pStyle w:val="2"/>
+        <w:rPr>
+          <w:rFonts w:hint="eastAsia"/>
+          <w:sz w:val="32"/>
+          <w:szCs w:val="32"/>
+          <w:lang w:val="en-US" w:eastAsia="zh-CN"/>
+        </w:rPr>
+      </w:pPr>
+      <w:r>
+        <w:rPr>
+          <w:rFonts w:hint="eastAsia"/>
+          <w:sz w:val="32"/>
+          <w:szCs w:val="32"/>
+          <w:lang w:val="en-US" w:eastAsia="zh-CN"/>
+        </w:rPr>
+        <w:t>（八）</w:t>
+      </w:r>
+      <w:r>
+        <w:rPr>
+          <w:rFonts w:hint="default"/>
+          <w:sz w:val="32"/>
+          <w:szCs w:val="32"/>
+          <w:lang w:val="en-US"/>
+        </w:rPr>
+        <w:t>2016.</w:t>
+      </w:r>
+      <w:r>
+        <w:rPr>
+          <w:rFonts w:hint="eastAsia"/>
+          <w:sz w:val="32"/>
+          <w:szCs w:val="32"/>
+          <w:lang w:val="en-US" w:eastAsia="zh-CN"/>
+        </w:rPr>
+        <w:t>12.15</w:t>
+      </w:r>
+    </w:p>
+    <w:p>
+      <w:pPr>
+        <w:numPr>
+          <w:ilvl w:val="0"/>
+          <w:numId w:val="15"/>
+        </w:numPr>
+        <w:rPr>
+          <w:rFonts w:hint="eastAsia"/>
+          <w:lang w:val="en-US" w:eastAsia="zh-CN"/>
+        </w:rPr>
+      </w:pPr>
+      <w:r>
+        <w:rPr>
+          <w:rFonts w:hint="eastAsia"/>
+          <w:lang w:val="en-US" w:eastAsia="zh-CN"/>
+        </w:rPr>
+        <w:t>代码注释note要大写。Eg:</w:t>
+      </w:r>
+    </w:p>
+    <w:p>
+      <w:pPr>
+        <w:widowControl w:val="0"/>
+        <w:numPr>
+          <w:numId w:val="0"/>
+        </w:numPr>
+        <w:jc w:val="both"/>
+      </w:pPr>
+      <w:r>
+        <w:drawing>
+          <wp:inline distT="0" distB="0" distL="114300" distR="114300">
+            <wp:extent cx="3343275" cy="762000"/>
+            <wp:effectExtent l="0" t="0" r="9525" b="0"/>
+            <wp:docPr id="56" name="图片 1"/>
+            <wp:cNvGraphicFramePr>
+              <a:graphicFrameLocks xmlns:a="http://schemas.openxmlformats.org/drawingml/2006/main" noChangeAspect="1"/>
+            </wp:cNvGraphicFramePr>
+            <a:graphic xmlns:a="http://schemas.openxmlformats.org/drawingml/2006/main">
+              <a:graphicData uri="http://schemas.openxmlformats.org/drawingml/2006/picture">
+                <pic:pic xmlns:pic="http://schemas.openxmlformats.org/drawingml/2006/picture">
+                  <pic:nvPicPr>
+                    <pic:cNvPr id="56" name="图片 1"/>
+                    <pic:cNvPicPr>
+                      <a:picLocks noChangeAspect="1"/>
+                    </pic:cNvPicPr>
+                  </pic:nvPicPr>
+                  <pic:blipFill>
+                    <a:blip r:embed="rId59"/>
+                    <a:stretch>
+                      <a:fillRect/>
+                    </a:stretch>
+                  </pic:blipFill>
+                  <pic:spPr>
+                    <a:xfrm>
+                      <a:off x="0" y="0"/>
+                      <a:ext cx="3343275" cy="762000"/>
+                    </a:xfrm>
+                    <a:prstGeom prst="rect">
+                      <a:avLst/>
+                    </a:prstGeom>
+                    <a:noFill/>
+                    <a:ln w="9525">
+                      <a:noFill/>
+                    </a:ln>
+                  </pic:spPr>
+                </pic:pic>
+              </a:graphicData>
+            </a:graphic>
+          </wp:inline>
+        </w:drawing>
+      </w:r>
+    </w:p>
+    <w:p>
+      <w:pPr>
+        <w:widowControl w:val="0"/>
+        <w:numPr>
+          <w:ilvl w:val="0"/>
+          <w:numId w:val="15"/>
+        </w:numPr>
+        <w:jc w:val="both"/>
+        <w:rPr>
+          <w:rFonts w:hint="eastAsia"/>
+          <w:lang w:val="en-US" w:eastAsia="zh-CN"/>
+        </w:rPr>
+      </w:pPr>
+      <w:r>
+        <w:rPr>
+          <w:rFonts w:hint="eastAsia"/>
+          <w:lang w:val="en-US" w:eastAsia="zh-CN"/>
+        </w:rPr>
+        <w:t>只有主线程（UI线程）可以刷新UI，也就是做跟界面相关的动作。子线程（工作线程）或者说非UI线程不能做界面相关的动作，例如弹出个对话框之类的。在子线程弹出对话框是会导致crash的。解决主线程和工作线程之间通信的办法，就是在子线程中向消息队列发消息。</w:t>
+      </w:r>
+    </w:p>
+    <w:p>
+      <w:pPr>
+        <w:widowControl w:val="0"/>
+        <w:numPr>
+          <w:ilvl w:val="0"/>
+          <w:numId w:val="15"/>
+        </w:numPr>
+        <w:jc w:val="both"/>
+        <w:rPr>
+          <w:rFonts w:hint="eastAsia"/>
+          <w:lang w:val="en-US" w:eastAsia="zh-CN"/>
+        </w:rPr>
+      </w:pPr>
+      <w:r>
+        <w:rPr>
+          <w:rFonts w:hint="eastAsia"/>
+          <w:lang w:val="en-US" w:eastAsia="zh-CN"/>
+        </w:rPr>
+        <w:t>ProcessEvent的作用是便利消息队列，然后执行该消息响应函数，是直接调用，并不是把执行权立刻交给主线程去运行。在子线程中依然是子线程中处理。</w:t>
+      </w:r>
       <w:bookmarkStart w:id="9" w:name="_GoBack"/>
       <w:bookmarkEnd w:id="9"/>
+    </w:p>
+    <w:p>
+      <w:pPr>
+        <w:widowControl w:val="0"/>
+        <w:numPr>
+          <w:numId w:val="0"/>
+        </w:numPr>
+        <w:jc w:val="both"/>
+        <w:rPr>
+          <w:rFonts w:hint="eastAsia"/>
+          <w:lang w:val="en-US" w:eastAsia="zh-CN"/>
+        </w:rPr>
+      </w:pPr>
     </w:p>
     <w:sectPr>
       <w:pgSz w:w="11906" w:h="16838"/>
@@ -7588,6 +7765,18 @@
       <w:lvlJc w:val="left"/>
     </w:lvl>
   </w:abstractNum>
+  <w:abstractNum w:abstractNumId="14">
+    <w:nsid w:val="5852886F"/>
+    <w:multiLevelType w:val="singleLevel"/>
+    <w:tmpl w:val="5852886F"/>
+    <w:lvl w:ilvl="0" w:tentative="0">
+      <w:start w:val="1"/>
+      <w:numFmt w:val="decimal"/>
+      <w:suff w:val="nothing"/>
+      <w:lvlText w:val="%1."/>
+      <w:lvlJc w:val="left"/>
+    </w:lvl>
+  </w:abstractNum>
   <w:num w:numId="1">
     <w:abstractNumId w:val="0"/>
   </w:num>
@@ -7629,6 +7818,9 @@
   </w:num>
   <w:num w:numId="14">
     <w:abstractNumId w:val="13"/>
+  </w:num>
+  <w:num w:numId="15">
+    <w:abstractNumId w:val="14"/>
   </w:num>
 </w:numbering>
 </file>

</xml_diff>

<commit_message>
Add some net materials.
</commit_message>
<xml_diff>
--- a/collection/CSI/Code Review.docx
+++ b/collection/CSI/Code Review.docx
@@ -7410,6 +7410,7 @@
       <w:pPr>
         <w:widowControl w:val="0"/>
         <w:numPr>
+          <w:ilvl w:val="0"/>
           <w:numId w:val="0"/>
         </w:numPr>
         <w:jc w:val="both"/>
@@ -7480,6 +7481,7 @@
       <w:pPr>
         <w:widowControl w:val="0"/>
         <w:numPr>
+          <w:ilvl w:val="0"/>
           <w:numId w:val="0"/>
         </w:numPr>
         <w:jc w:val="both"/>
@@ -7553,8 +7555,7 @@
       <w:pPr>
         <w:widowControl w:val="0"/>
         <w:numPr>
-          <w:ilvl w:val="0"/>
-          <w:numId w:val="15"/>
+          <w:numId w:val="0"/>
         </w:numPr>
         <w:jc w:val="both"/>
         <w:rPr>
@@ -7567,8 +7568,99 @@
           <w:rFonts w:hint="eastAsia"/>
           <w:lang w:val="en-US" w:eastAsia="zh-CN"/>
         </w:rPr>
-        <w:t>ProcessEvent的作用是便利消息队列，然后执行该消息响应函数，是直接调用，并不是把执行权立刻交给主线程去运行。在子线程中依然是子线程中处理。</w:t>
-      </w:r>
+        <w:fldChar w:fldCharType="begin"/>
+      </w:r>
+      <w:r>
+        <w:rPr>
+          <w:rFonts w:hint="eastAsia"/>
+          <w:lang w:val="en-US" w:eastAsia="zh-CN"/>
+        </w:rPr>
+        <w:instrText xml:space="preserve"> HYPERLINK "http://blog.csdn.net/hebezai/article/details/10383323" </w:instrText>
+      </w:r>
+      <w:r>
+        <w:rPr>
+          <w:rFonts w:hint="eastAsia"/>
+          <w:lang w:val="en-US" w:eastAsia="zh-CN"/>
+        </w:rPr>
+        <w:fldChar w:fldCharType="separate"/>
+      </w:r>
+      <w:r>
+        <w:rPr>
+          <w:rStyle w:val="4"/>
+          <w:rFonts w:hint="eastAsia"/>
+          <w:lang w:val="en-US" w:eastAsia="zh-CN"/>
+        </w:rPr>
+        <w:t>http://blog.csdn.net/hebezai/article/details/10383323</w:t>
+      </w:r>
+      <w:r>
+        <w:rPr>
+          <w:rFonts w:hint="eastAsia"/>
+          <w:lang w:val="en-US" w:eastAsia="zh-CN"/>
+        </w:rPr>
+        <w:fldChar w:fldCharType="end"/>
+      </w:r>
+    </w:p>
+    <w:p>
+      <w:pPr>
+        <w:widowControl w:val="0"/>
+        <w:numPr>
+          <w:numId w:val="0"/>
+        </w:numPr>
+        <w:jc w:val="both"/>
+        <w:rPr>
+          <w:rFonts w:hint="eastAsia"/>
+          <w:lang w:val="en-US" w:eastAsia="zh-CN"/>
+        </w:rPr>
+      </w:pPr>
+      <w:r>
+        <w:rPr>
+          <w:rFonts w:hint="eastAsia"/>
+          <w:lang w:val="en-US" w:eastAsia="zh-CN"/>
+        </w:rPr>
+        <w:fldChar w:fldCharType="begin"/>
+      </w:r>
+      <w:r>
+        <w:rPr>
+          <w:rFonts w:hint="eastAsia"/>
+          <w:lang w:val="en-US" w:eastAsia="zh-CN"/>
+        </w:rPr>
+        <w:instrText xml:space="preserve"> HYPERLINK "http://www.jianshu.com/p/493590fa8e5b" </w:instrText>
+      </w:r>
+      <w:r>
+        <w:rPr>
+          <w:rFonts w:hint="eastAsia"/>
+          <w:lang w:val="en-US" w:eastAsia="zh-CN"/>
+        </w:rPr>
+        <w:fldChar w:fldCharType="separate"/>
+      </w:r>
+      <w:r>
+        <w:rPr>
+          <w:rStyle w:val="4"/>
+          <w:rFonts w:hint="eastAsia"/>
+          <w:lang w:val="en-US" w:eastAsia="zh-CN"/>
+        </w:rPr>
+        <w:t>http://www.jianshu.com/p/493590fa8e5b</w:t>
+      </w:r>
+      <w:r>
+        <w:rPr>
+          <w:rFonts w:hint="eastAsia"/>
+          <w:lang w:val="en-US" w:eastAsia="zh-CN"/>
+        </w:rPr>
+        <w:fldChar w:fldCharType="end"/>
+      </w:r>
+    </w:p>
+    <w:p>
+      <w:pPr>
+        <w:widowControl w:val="0"/>
+        <w:numPr>
+          <w:numId w:val="0"/>
+        </w:numPr>
+        <w:jc w:val="both"/>
+        <w:rPr>
+          <w:rFonts w:hint="eastAsia"/>
+          <w:lang w:val="en-US" w:eastAsia="zh-CN"/>
+        </w:rPr>
+      </w:pPr>
       <w:bookmarkStart w:id="9" w:name="_GoBack"/>
       <w:bookmarkEnd w:id="9"/>
     </w:p>
@@ -7576,6 +7668,110 @@
       <w:pPr>
         <w:widowControl w:val="0"/>
         <w:numPr>
+          <w:numId w:val="0"/>
+        </w:numPr>
+        <w:jc w:val="both"/>
+        <w:rPr>
+          <w:rFonts w:hint="eastAsia"/>
+          <w:lang w:val="en-US" w:eastAsia="zh-CN"/>
+        </w:rPr>
+      </w:pPr>
+    </w:p>
+    <w:p>
+      <w:pPr>
+        <w:widowControl w:val="0"/>
+        <w:numPr>
+          <w:numId w:val="0"/>
+        </w:numPr>
+        <w:jc w:val="both"/>
+        <w:rPr>
+          <w:rFonts w:hint="eastAsia"/>
+          <w:lang w:val="en-US" w:eastAsia="zh-CN"/>
+        </w:rPr>
+      </w:pPr>
+      <w:r>
+        <w:drawing>
+          <wp:inline distT="0" distB="0" distL="114300" distR="114300">
+            <wp:extent cx="5270500" cy="1296670"/>
+            <wp:effectExtent l="0" t="0" r="6350" b="17780"/>
+            <wp:docPr id="57" name="图片 1"/>
+            <wp:cNvGraphicFramePr>
+              <a:graphicFrameLocks xmlns:a="http://schemas.openxmlformats.org/drawingml/2006/main" noChangeAspect="1"/>
+            </wp:cNvGraphicFramePr>
+            <a:graphic xmlns:a="http://schemas.openxmlformats.org/drawingml/2006/main">
+              <a:graphicData uri="http://schemas.openxmlformats.org/drawingml/2006/picture">
+                <pic:pic xmlns:pic="http://schemas.openxmlformats.org/drawingml/2006/picture">
+                  <pic:nvPicPr>
+                    <pic:cNvPr id="57" name="图片 1"/>
+                    <pic:cNvPicPr>
+                      <a:picLocks noChangeAspect="1"/>
+                    </pic:cNvPicPr>
+                  </pic:nvPicPr>
+                  <pic:blipFill>
+                    <a:blip r:embed="rId60"/>
+                    <a:stretch>
+                      <a:fillRect/>
+                    </a:stretch>
+                  </pic:blipFill>
+                  <pic:spPr>
+                    <a:xfrm>
+                      <a:off x="0" y="0"/>
+                      <a:ext cx="5270500" cy="1296670"/>
+                    </a:xfrm>
+                    <a:prstGeom prst="rect">
+                      <a:avLst/>
+                    </a:prstGeom>
+                    <a:noFill/>
+                    <a:ln w="9525">
+                      <a:noFill/>
+                    </a:ln>
+                  </pic:spPr>
+                </pic:pic>
+              </a:graphicData>
+            </a:graphic>
+          </wp:inline>
+        </w:drawing>
+      </w:r>
+    </w:p>
+    <w:p>
+      <w:pPr>
+        <w:widowControl w:val="0"/>
+        <w:numPr>
+          <w:numId w:val="0"/>
+        </w:numPr>
+        <w:jc w:val="both"/>
+        <w:rPr>
+          <w:rFonts w:hint="eastAsia"/>
+          <w:lang w:val="en-US" w:eastAsia="zh-CN"/>
+        </w:rPr>
+      </w:pPr>
+    </w:p>
+    <w:p>
+      <w:pPr>
+        <w:widowControl w:val="0"/>
+        <w:numPr>
+          <w:ilvl w:val="0"/>
+          <w:numId w:val="15"/>
+        </w:numPr>
+        <w:jc w:val="both"/>
+        <w:rPr>
+          <w:rFonts w:hint="eastAsia"/>
+          <w:lang w:val="en-US" w:eastAsia="zh-CN"/>
+        </w:rPr>
+      </w:pPr>
+      <w:r>
+        <w:rPr>
+          <w:rFonts w:hint="eastAsia"/>
+          <w:lang w:val="en-US" w:eastAsia="zh-CN"/>
+        </w:rPr>
+        <w:t>ProcessEvent的作用是便利消息队列，然后执行该消息响应函数，是直接调用，并不是把执行权立刻交给主线程去运行。在子线程中依然是子线程中处理。</w:t>
+      </w:r>
+    </w:p>
+    <w:p>
+      <w:pPr>
+        <w:widowControl w:val="0"/>
+        <w:numPr>
+          <w:ilvl w:val="0"/>
           <w:numId w:val="0"/>
         </w:numPr>
         <w:jc w:val="both"/>

</xml_diff>

<commit_message>
Learn Yang C++ Day 8
</commit_message>
<xml_diff>
--- a/collection/CSI/Code Review.docx
+++ b/collection/CSI/Code Review.docx
@@ -7555,6 +7555,7 @@
       <w:pPr>
         <w:widowControl w:val="0"/>
         <w:numPr>
+          <w:ilvl w:val="0"/>
           <w:numId w:val="0"/>
         </w:numPr>
         <w:jc w:val="both"/>
@@ -7604,6 +7605,7 @@
       <w:pPr>
         <w:widowControl w:val="0"/>
         <w:numPr>
+          <w:ilvl w:val="0"/>
           <w:numId w:val="0"/>
         </w:numPr>
         <w:jc w:val="both"/>
@@ -7653,6 +7655,7 @@
       <w:pPr>
         <w:widowControl w:val="0"/>
         <w:numPr>
+          <w:ilvl w:val="0"/>
           <w:numId w:val="0"/>
         </w:numPr>
         <w:jc w:val="both"/>
@@ -7661,13 +7664,12 @@
           <w:lang w:val="en-US" w:eastAsia="zh-CN"/>
         </w:rPr>
       </w:pPr>
-      <w:bookmarkStart w:id="9" w:name="_GoBack"/>
-      <w:bookmarkEnd w:id="9"/>
     </w:p>
     <w:p>
       <w:pPr>
         <w:widowControl w:val="0"/>
         <w:numPr>
+          <w:ilvl w:val="0"/>
           <w:numId w:val="0"/>
         </w:numPr>
         <w:jc w:val="both"/>
@@ -7681,6 +7683,7 @@
       <w:pPr>
         <w:widowControl w:val="0"/>
         <w:numPr>
+          <w:ilvl w:val="0"/>
           <w:numId w:val="0"/>
         </w:numPr>
         <w:jc w:val="both"/>
@@ -7737,6 +7740,7 @@
       <w:pPr>
         <w:widowControl w:val="0"/>
         <w:numPr>
+          <w:ilvl w:val="0"/>
           <w:numId w:val="0"/>
         </w:numPr>
         <w:jc w:val="both"/>
@@ -7780,6 +7784,85 @@
           <w:lang w:val="en-US" w:eastAsia="zh-CN"/>
         </w:rPr>
       </w:pPr>
+    </w:p>
+    <w:p>
+      <w:pPr>
+        <w:widowControl w:val="0"/>
+        <w:numPr>
+          <w:ilvl w:val="0"/>
+          <w:numId w:val="15"/>
+        </w:numPr>
+        <w:jc w:val="both"/>
+        <w:rPr>
+          <w:rFonts w:hint="eastAsia"/>
+          <w:lang w:val="en-US" w:eastAsia="zh-CN"/>
+        </w:rPr>
+      </w:pPr>
+      <w:r>
+        <w:rPr>
+          <w:rFonts w:hint="eastAsia"/>
+          <w:lang w:val="en-US" w:eastAsia="zh-CN"/>
+        </w:rPr>
+        <w:t>需要翻译的字符串，有换行符时，要用wxT()来写，因为换行符不好翻译。</w:t>
+      </w:r>
+    </w:p>
+    <w:p>
+      <w:pPr>
+        <w:widowControl w:val="0"/>
+        <w:numPr>
+          <w:numId w:val="0"/>
+        </w:numPr>
+        <w:jc w:val="both"/>
+        <w:rPr>
+          <w:rFonts w:hint="eastAsia"/>
+          <w:lang w:val="en-US" w:eastAsia="zh-CN"/>
+        </w:rPr>
+      </w:pPr>
+      <w:r>
+        <w:rPr>
+          <w:rFonts w:hint="eastAsia"/>
+          <w:lang w:val="en-US" w:eastAsia="zh-CN"/>
+        </w:rPr>
+        <w:drawing>
+          <wp:inline distT="0" distB="0" distL="114300" distR="114300">
+            <wp:extent cx="5273040" cy="671830"/>
+            <wp:effectExtent l="0" t="0" r="3810" b="13970"/>
+            <wp:docPr id="58" name="图片 58" descr="2016-12-19 13_01_56-CSI - Microsoft Visual Studio"/>
+            <wp:cNvGraphicFramePr>
+              <a:graphicFrameLocks xmlns:a="http://schemas.openxmlformats.org/drawingml/2006/main" noChangeAspect="1"/>
+            </wp:cNvGraphicFramePr>
+            <a:graphic xmlns:a="http://schemas.openxmlformats.org/drawingml/2006/main">
+              <a:graphicData uri="http://schemas.openxmlformats.org/drawingml/2006/picture">
+                <pic:pic xmlns:pic="http://schemas.openxmlformats.org/drawingml/2006/picture">
+                  <pic:nvPicPr>
+                    <pic:cNvPr id="58" name="图片 58" descr="2016-12-19 13_01_56-CSI - Microsoft Visual Studio"/>
+                    <pic:cNvPicPr>
+                      <a:picLocks noChangeAspect="1"/>
+                    </pic:cNvPicPr>
+                  </pic:nvPicPr>
+                  <pic:blipFill>
+                    <a:blip r:embed="rId61"/>
+                    <a:stretch>
+                      <a:fillRect/>
+                    </a:stretch>
+                  </pic:blipFill>
+                  <pic:spPr>
+                    <a:xfrm>
+                      <a:off x="0" y="0"/>
+                      <a:ext cx="5273040" cy="671830"/>
+                    </a:xfrm>
+                    <a:prstGeom prst="rect">
+                      <a:avLst/>
+                    </a:prstGeom>
+                  </pic:spPr>
+                </pic:pic>
+              </a:graphicData>
+            </a:graphic>
+          </wp:inline>
+        </w:drawing>
+      </w:r>
+      <w:bookmarkStart w:id="9" w:name="_GoBack"/>
+      <w:bookmarkEnd w:id="9"/>
     </w:p>
     <w:sectPr>
       <w:pgSz w:w="11906" w:h="16838"/>

</xml_diff>